<commit_message>
Moved old files, added a few periods, use Updated version
</commit_message>
<xml_diff>
--- a/Report/HPGe_Report_Final_Draft.docx
+++ b/Report/HPGe_Report_Final_Draft.docx
@@ -6934,7 +6934,13 @@
         <w:t xml:space="preserve"> i</w:t>
       </w:r>
       <w:r>
-        <w:t>nput deck in an attempt to create an experimentally observed detector. It accomplishes this task by iterating through all defined points for each parameter and keeps the ones that minimize the chi squared value</w:t>
+        <w:t>nput deck in an attempt to create an experimentally observed detector.</w:t>
+      </w:r>
+      <w:r>
+        <w:t xml:space="preserve"> </w:t>
+      </w:r>
+      <w:r>
+        <w:t xml:space="preserve"> It accomplishes this task by iterating through all defined points for each parameter and keeps the ones that minimize the chi squared value</w:t>
       </w:r>
       <w:r>
         <w:t>, Equation 2.</w:t>
@@ -7302,7 +7308,13 @@
         <w:t>cation is trying to match, and σ</w:t>
       </w:r>
       <w:r>
-        <w:t xml:space="preserve"> is the uncertainty of that experimental data. The closer chi squared is to one</w:t>
+        <w:t xml:space="preserve"> is the uncertainty of that experimental data.</w:t>
+      </w:r>
+      <w:r>
+        <w:t xml:space="preserve"> </w:t>
+      </w:r>
+      <w:r>
+        <w:t xml:space="preserve"> The closer chi squared is to one</w:t>
       </w:r>
       <w:r>
         <w:t>,</w:t>
@@ -7317,7 +7329,13 @@
         <w:contextualSpacing/>
       </w:pPr>
       <w:r>
-        <w:t xml:space="preserve">The application’s secondary purpose is to automate the collection of relevant data for the purpose of recording what other parameters could be of interest based on how it affects the overall data. This is accomplished by printing out the relative error </w:t>
+        <w:t xml:space="preserve">The application’s secondary purpose is to automate the collection of relevant data for the purpose of recording what other parameters could be of interest based on how it affects the overall data. </w:t>
+      </w:r>
+      <w:r>
+        <w:t xml:space="preserve"> </w:t>
+      </w:r>
+      <w:r>
+        <w:t xml:space="preserve">This is accomplished by printing out the relative error </w:t>
       </w:r>
       <w:r>
         <w:rPr>
@@ -7800,7 +7818,21 @@
         <w:t>,</w:t>
       </w:r>
       <w:r>
-        <w:t xml:space="preserve"> the User can determine if an interested parameter is behaving as expected or if it even affects the model in a meaningful way. This should make it easier to determine what values need to be adjusted as well as what could be occurring to cause a difference in the model versus the experiment. An example of this will be discussed in the next section. </w:t>
+        <w:t xml:space="preserve"> the User can determine if an interested parameter is behaving as expected or if it even affects the model in a meaningful way. </w:t>
+      </w:r>
+      <w:r>
+        <w:t xml:space="preserve"> </w:t>
+      </w:r>
+      <w:r>
+        <w:t xml:space="preserve">This should make it easier to determine what values need to be adjusted as well as what could be occurring to cause a difference in the model versus the experiment. </w:t>
+      </w:r>
+      <w:r>
+        <w:t xml:space="preserve"> </w:t>
+      </w:r>
+      <w:bookmarkStart w:id="1" w:name="_GoBack"/>
+      <w:bookmarkEnd w:id="1"/>
+      <w:r>
+        <w:t xml:space="preserve">An example of this will be discussed in the next section. </w:t>
       </w:r>
     </w:p>
     <w:p>
@@ -11773,8 +11805,6 @@
               </w:rPr>
               <w:t>0.0101</w:t>
             </w:r>
-            <w:bookmarkStart w:id="1" w:name="_GoBack"/>
-            <w:bookmarkEnd w:id="1"/>
           </w:p>
         </w:tc>
         <w:tc>
@@ -13567,7 +13597,7 @@
       <w:rPr>
         <w:noProof/>
       </w:rPr>
-      <w:t>6</w:t>
+      <w:t>3</w:t>
     </w:r>
     <w:r>
       <w:fldChar w:fldCharType="end"/>
@@ -16679,7 +16709,7 @@
 </file>
 
 <file path=customXml/itemProps1.xml><?xml version="1.0" encoding="utf-8"?>
-<ds:datastoreItem xmlns:ds="http://schemas.openxmlformats.org/officeDocument/2006/customXml" ds:itemID="{2CCDA6B7-B035-436F-91CD-12FEEA232591}">
+<ds:datastoreItem xmlns:ds="http://schemas.openxmlformats.org/officeDocument/2006/customXml" ds:itemID="{8C16DEC7-D5D6-4C48-B59A-1F56AC1BBCD1}">
   <ds:schemaRefs>
     <ds:schemaRef ds:uri="http://schemas.openxmlformats.org/officeDocument/2006/bibliography"/>
   </ds:schemaRefs>

</xml_diff>

<commit_message>
ANS Report Draft Shortened
</commit_message>
<xml_diff>
--- a/Report/HPGe_Report_Final_Draft.docx
+++ b/Report/HPGe_Report_Final_Draft.docx
@@ -141,7 +141,15 @@
         <w:t>n</w:t>
       </w:r>
       <w:r>
-        <w:t xml:space="preserve"> MCNP model of a HPGe detector solely off manufacturer provided information is not sufficient.  Matching simulated data to experimental data requires an understanding of radiation transport both in reality and</w:t>
+        <w:t xml:space="preserve"> MCNP model of </w:t>
+      </w:r>
+      <w:proofErr w:type="gramStart"/>
+      <w:r>
+        <w:t>a</w:t>
+      </w:r>
+      <w:proofErr w:type="gramEnd"/>
+      <w:r>
+        <w:t xml:space="preserve"> HPGe detector solely off manufacturer provided information is not sufficient.  Matching simulated data to experimental data requires an understanding of radiation transport both in reality and</w:t>
       </w:r>
       <w:r>
         <w:t xml:space="preserve"> in</w:t>
@@ -156,7 +164,23 @@
         <w:t xml:space="preserve"> knowledge of the internal detector components with their potential uncertainties.</w:t>
       </w:r>
       <w:r>
-        <w:t xml:space="preserve">  Literature often neglects to inform readers about the development of such models, and the difficulties faced in optimizing parameters.  The methodology used to match MCNP calculated efficiencies of a HPGe detector to experimental data was to develop a base model where various parameters could be optimized in a brute-force manner using a generic automated code</w:t>
+        <w:t xml:space="preserve">  Literature often neglects to inform readers about the development of such models, and the difficulties faced in optimizing parameters.  The methodology used to match MCNP calculated efficiencies of </w:t>
+      </w:r>
+      <w:proofErr w:type="gramStart"/>
+      <w:r>
+        <w:t>a</w:t>
+      </w:r>
+      <w:proofErr w:type="gramEnd"/>
+      <w:r>
+        <w:t xml:space="preserve"> HPGe detector to experimental data was to develop a base model where various parameters could be optimized in a </w:t>
+      </w:r>
+      <w:bookmarkStart w:id="0" w:name="_GoBack"/>
+      <w:r>
+        <w:t>bru</w:t>
+      </w:r>
+      <w:bookmarkEnd w:id="0"/>
+      <w:r>
+        <w:t>te-force manner using a generic automated code</w:t>
       </w:r>
       <w:r>
         <w:t>.  This</w:t>
@@ -176,7 +200,7 @@
       <w:pPr>
         <w:pStyle w:val="IndexTerms"/>
       </w:pPr>
-      <w:bookmarkStart w:id="0" w:name="PointTmp"/>
+      <w:bookmarkStart w:id="1" w:name="PointTmp"/>
       <w:r>
         <w:rPr>
           <w:i/>
@@ -192,7 +216,7 @@
       </w:r>
     </w:p>
     <w:p/>
-    <w:bookmarkEnd w:id="0"/>
+    <w:bookmarkEnd w:id="1"/>
     <w:p>
       <w:pPr>
         <w:pStyle w:val="Heading1"/>
@@ -457,9 +481,11 @@
       <w:r>
         <w:t xml:space="preserve"> between the </w:t>
       </w:r>
+      <w:proofErr w:type="gramStart"/>
       <w:r>
         <w:t>manufacturer</w:t>
       </w:r>
+      <w:proofErr w:type="gramEnd"/>
       <w:r>
         <w:t xml:space="preserve"> </w:t>
       </w:r>
@@ -2649,35 +2675,13 @@
                     </m:r>
                   </m:e>
                   <m:sub>
-                    <m:f>
-                      <m:fPr>
-                        <m:ctrlPr>
-                          <w:rPr>
-                            <w:rFonts w:ascii="Cambria Math" w:hAnsi="Cambria Math"/>
-                            <w:i/>
-                            <w:szCs w:val="22"/>
-                          </w:rPr>
-                        </m:ctrlPr>
-                      </m:fPr>
-                      <m:num>
-                        <m:r>
-                          <w:rPr>
-                            <w:rFonts w:ascii="Cambria Math" w:hAnsi="Cambria Math"/>
-                            <w:szCs w:val="22"/>
-                          </w:rPr>
-                          <m:t>1</m:t>
-                        </m:r>
-                      </m:num>
-                      <m:den>
-                        <m:r>
-                          <w:rPr>
-                            <w:rFonts w:ascii="Cambria Math" w:hAnsi="Cambria Math"/>
-                            <w:szCs w:val="22"/>
-                          </w:rPr>
-                          <m:t>2</m:t>
-                        </m:r>
-                      </m:den>
-                    </m:f>
+                    <m:r>
+                      <w:rPr>
+                        <w:rFonts w:ascii="Cambria Math" w:hAnsi="Cambria Math"/>
+                        <w:szCs w:val="22"/>
+                      </w:rPr>
+                      <m:t>h</m:t>
+                    </m:r>
                   </m:sub>
                 </m:sSub>
               </m:den>
@@ -2778,6 +2782,7 @@
         </w:tabs>
         <w:ind w:firstLine="0"/>
       </w:pPr>
+      <w:proofErr w:type="gramStart"/>
       <w:r>
         <w:t>N</w:t>
       </w:r>
@@ -2787,6 +2792,7 @@
         </w:rPr>
         <w:t>c</w:t>
       </w:r>
+      <w:proofErr w:type="gramEnd"/>
       <w:r>
         <w:t xml:space="preserve"> is the total number of counts under the full-energy peak</w:t>
       </w:r>
@@ -2809,7 +2815,11 @@
         <w:t xml:space="preserve">which is </w:t>
       </w:r>
       <w:r>
-        <w:t>listed in column 4 of Table 1, multiplied by the live time, t</w:t>
+        <w:t xml:space="preserve">listed in column 4 of Table 1, multiplied by the live time, </w:t>
+      </w:r>
+      <w:proofErr w:type="gramStart"/>
+      <w:r>
+        <w:t>t</w:t>
       </w:r>
       <w:r>
         <w:rPr>
@@ -2817,6 +2827,7 @@
         </w:rPr>
         <w:t>l</w:t>
       </w:r>
+      <w:proofErr w:type="gramEnd"/>
       <w:r>
         <w:rPr>
           <w:vertAlign w:val="subscript"/>
@@ -2839,7 +2850,10 @@
         <w:t>T</w:t>
       </w:r>
       <w:r>
-        <w:t>he source decay is accounted for by multiplying the denominator by the decay exponential where t</w:t>
+        <w:t xml:space="preserve">he source decay is accounted for by multiplying the </w:t>
+      </w:r>
+      <w:r>
+        <w:t>denominator by the decay exponential where t</w:t>
       </w:r>
       <w:r>
         <w:rPr>
@@ -2885,7 +2899,15 @@
         <w:pStyle w:val="Text"/>
       </w:pPr>
       <w:r>
-        <w:t>First, a HPGe detector model was created using MCNP, and then an optimization code was produced</w:t>
+        <w:t xml:space="preserve">First, </w:t>
+      </w:r>
+      <w:proofErr w:type="gramStart"/>
+      <w:r>
+        <w:t>a</w:t>
+      </w:r>
+      <w:proofErr w:type="gramEnd"/>
+      <w:r>
+        <w:t xml:space="preserve"> HPGe detector model was created using MCNP, and then an optimization code was produced</w:t>
       </w:r>
       <w:r>
         <w:t xml:space="preserve"> in Python.  After the model was optimized</w:t>
@@ -4228,11 +4250,7 @@
         <w:t xml:space="preserve">, </w:t>
       </w:r>
       <w:r>
-        <w:t xml:space="preserve">and the compositional assumptions were </w:t>
-      </w:r>
-      <w:r>
-        <w:lastRenderedPageBreak/>
-        <w:t>based on previous knowledge of p-type HPGe detectors.</w:t>
+        <w:t>and the compositional assumptions were based on previous knowledge of p-type HPGe detectors.</w:t>
       </w:r>
       <w:sdt>
         <w:sdtPr>
@@ -4261,7 +4279,11 @@
         </w:sdtContent>
       </w:sdt>
       <w:r>
-        <w:t xml:space="preserve">  The materials used for other components in the MCNP model were standard for HPGe detectors and a full </w:t>
+        <w:t xml:space="preserve">  </w:t>
+      </w:r>
+      <w:r>
+        <w:lastRenderedPageBreak/>
+        <w:t xml:space="preserve">The materials used for other components in the MCNP model were standard for HPGe detectors and a full </w:t>
       </w:r>
       <w:r>
         <w:t xml:space="preserve">list </w:t>
@@ -5561,7 +5583,15 @@
         <w:contextualSpacing/>
       </w:pPr>
       <w:r>
-        <w:t xml:space="preserve">  After the model was created, research into which parameters have the largest effect on a HPGe detection efficiency was performed and it was found that</w:t>
+        <w:t xml:space="preserve">  After the model was created, research into which parameters have the largest effect on </w:t>
+      </w:r>
+      <w:proofErr w:type="gramStart"/>
+      <w:r>
+        <w:t>a</w:t>
+      </w:r>
+      <w:proofErr w:type="gramEnd"/>
+      <w:r>
+        <w:t xml:space="preserve"> HPGe detection efficiency was performed and it was found that</w:t>
       </w:r>
       <w:r>
         <w:t xml:space="preserve"> t</w:t>
@@ -8072,23 +8102,7 @@
                                   <w:sz w:val="16"/>
                                   <w:szCs w:val="16"/>
                                 </w:rPr>
-                                <w:t>Fig. 4.  Experimental and MCNP absolute efficiency as a function of photon energy at position</w:t>
-                              </w:r>
-                              <w:r>
-                                <w:rPr>
-                                  <w:rFonts w:eastAsia="Times New Roman"/>
-                                  <w:sz w:val="16"/>
-                                  <w:szCs w:val="16"/>
-                                </w:rPr>
-                                <w:t xml:space="preserve"> </w:t>
-                              </w:r>
-                              <w:r>
-                                <w:rPr>
-                                  <w:rFonts w:eastAsia="Times New Roman"/>
-                                  <w:sz w:val="16"/>
-                                  <w:szCs w:val="16"/>
-                                </w:rPr>
-                                <w:t>where the source is resting on the endcap, flush with the outer edge.</w:t>
+                                <w:t>Fig. 4.  Experimental and MCNP absolute efficiency as a function of photon energy at position where the source is resting on the endcap, flush with the outer edge.</w:t>
                               </w:r>
                             </w:p>
                             <w:p>
@@ -8146,23 +8160,7 @@
                             <w:sz w:val="16"/>
                             <w:szCs w:val="16"/>
                           </w:rPr>
-                          <w:t>Fig. 4.  Experimental and MCNP absolute efficiency as a function of photon energy at position</w:t>
-                        </w:r>
-                        <w:r>
-                          <w:rPr>
-                            <w:rFonts w:eastAsia="Times New Roman"/>
-                            <w:sz w:val="16"/>
-                            <w:szCs w:val="16"/>
-                          </w:rPr>
-                          <w:t xml:space="preserve"> </w:t>
-                        </w:r>
-                        <w:r>
-                          <w:rPr>
-                            <w:rFonts w:eastAsia="Times New Roman"/>
-                            <w:sz w:val="16"/>
-                            <w:szCs w:val="16"/>
-                          </w:rPr>
-                          <w:t>where the source is resting on the endcap, flush with the outer edge.</w:t>
+                          <w:t>Fig. 4.  Experimental and MCNP absolute efficiency as a function of photon energy at position where the source is resting on the endcap, flush with the outer edge.</w:t>
                         </w:r>
                       </w:p>
                       <w:p>
@@ -12314,7 +12312,15 @@
         <w:ind w:firstLine="0"/>
       </w:pPr>
       <w:r>
-        <w:t xml:space="preserve">Using the optimized position 3 MCNP input deck where photon energies below 159 keV were neglected, an adjoint flux contour plot was generated using ADVANTG and VisIT.  Figure 9 represents the integral adjoint flux over all photon energies, </w:t>
+        <w:t xml:space="preserve">Using the optimized position 3 MCNP input deck where photon energies below 159 keV were neglected, an adjoint flux contour plot was generated using ADVANTG and </w:t>
+      </w:r>
+      <w:proofErr w:type="spellStart"/>
+      <w:r>
+        <w:t>VisIT</w:t>
+      </w:r>
+      <w:proofErr w:type="spellEnd"/>
+      <w:r>
+        <w:t xml:space="preserve">.  Figure 9 represents the integral adjoint flux over all photon energies, </w:t>
       </w:r>
       <w:r>
         <w:t xml:space="preserve">thus </w:t>
@@ -12474,23 +12480,25 @@
                                   <w:sz w:val="16"/>
                                   <w:szCs w:val="16"/>
                                 </w:rPr>
-                                <w:t>Fig. 9.  Adjoint photon flux generated from the optimized detector configuration for a source at position 3.  The plot was generated using ADVANTG and edit</w:t>
+                                <w:t xml:space="preserve">Fig. 9.  Adjoint photon flux generated from the optimized detector configuration for a source at position 3.  The plot was generated using ADVANTG and edited in </w:t>
                               </w:r>
+                              <w:proofErr w:type="spellStart"/>
                               <w:r>
                                 <w:rPr>
                                   <w:rFonts w:eastAsia="Times New Roman"/>
                                   <w:sz w:val="16"/>
                                   <w:szCs w:val="16"/>
                                 </w:rPr>
-                                <w:t>ed</w:t>
+                                <w:t>VisIt</w:t>
                               </w:r>
+                              <w:proofErr w:type="spellEnd"/>
                               <w:r>
                                 <w:rPr>
                                   <w:rFonts w:eastAsia="Times New Roman"/>
                                   <w:sz w:val="16"/>
                                   <w:szCs w:val="16"/>
                                 </w:rPr>
-                                <w:t xml:space="preserve"> in VisIt.</w:t>
+                                <w:t>.</w:t>
                               </w:r>
                             </w:p>
                             <w:p>
@@ -12550,23 +12558,25 @@
                             <w:sz w:val="16"/>
                             <w:szCs w:val="16"/>
                           </w:rPr>
-                          <w:t>Fig. 9.  Adjoint photon flux generated from the optimized detector configuration for a source at position 3.  The plot was generated using ADVANTG and edit</w:t>
+                          <w:t xml:space="preserve">Fig. 9.  Adjoint photon flux generated from the optimized detector configuration for a source at position 3.  The plot was generated using ADVANTG and edited in </w:t>
                         </w:r>
+                        <w:proofErr w:type="spellStart"/>
                         <w:r>
                           <w:rPr>
                             <w:rFonts w:eastAsia="Times New Roman"/>
                             <w:sz w:val="16"/>
                             <w:szCs w:val="16"/>
                           </w:rPr>
-                          <w:t>ed</w:t>
+                          <w:t>VisIt</w:t>
                         </w:r>
+                        <w:proofErr w:type="spellEnd"/>
                         <w:r>
                           <w:rPr>
                             <w:rFonts w:eastAsia="Times New Roman"/>
                             <w:sz w:val="16"/>
                             <w:szCs w:val="16"/>
                           </w:rPr>
-                          <w:t xml:space="preserve"> in VisIt.</w:t>
+                          <w:t>.</w:t>
                         </w:r>
                       </w:p>
                       <w:p>
@@ -12607,7 +12617,15 @@
         <w:ind w:firstLine="0"/>
       </w:pPr>
       <w:r>
-        <w:t>The automated parametric optimization method was able to produce a HPGe MCNP model that can represent the absolute efficiency between energies of 159 keV to 1.836 MeV</w:t>
+        <w:t xml:space="preserve">The automated parametric optimization method was able to produce </w:t>
+      </w:r>
+      <w:proofErr w:type="gramStart"/>
+      <w:r>
+        <w:t>a</w:t>
+      </w:r>
+      <w:proofErr w:type="gramEnd"/>
+      <w:r>
+        <w:t xml:space="preserve"> HPGe MCNP model that can represent the absolute efficiency between energies of 159 keV to 1.836 MeV</w:t>
       </w:r>
       <w:r>
         <w:t>,</w:t>
@@ -12740,8 +12758,6 @@
         <w:lastRenderedPageBreak/>
         <w:t>in radiation transport in MCNP and reality.</w:t>
       </w:r>
-      <w:bookmarkStart w:id="1" w:name="_GoBack"/>
-      <w:bookmarkEnd w:id="1"/>
     </w:p>
     <w:p>
       <w:pPr>
@@ -13283,19 +13299,7 @@
                       <w:rPr>
                         <w:noProof/>
                       </w:rPr>
-                      <w:t>J. K. Shultis and R. E. Faw, "A</w:t>
-                    </w:r>
-                    <w:r>
-                      <w:rPr>
-                        <w:noProof/>
-                      </w:rPr>
-                      <w:t>n</w:t>
-                    </w:r>
-                    <w:r>
-                      <w:rPr>
-                        <w:noProof/>
-                      </w:rPr>
-                      <w:t xml:space="preserve"> MCNP Primer," Department of Mechanical and Nuclear Engineering, Manhattan, KS, 2011.</w:t>
+                      <w:t>J. K. Shultis and R. E. Faw, "An MCNP Primer," Department of Mechanical and Nuclear Engineering, Manhattan, KS, 2011.</w:t>
                     </w:r>
                   </w:p>
                 </w:tc>
@@ -13457,9 +13461,11 @@
       <w:pPr>
         <w:pStyle w:val="FootnoteText"/>
       </w:pPr>
+      <w:proofErr w:type="spellStart"/>
       <w:r>
         <w:t>R.Torzilli</w:t>
       </w:r>
+      <w:proofErr w:type="spellEnd"/>
       <w:r>
         <w:t xml:space="preserve"> is with the Engineering Physics Department at the Air Force Institute of Technology, Wright Patterson AFB, OH 45431 (e-mail: </w:t>
       </w:r>
@@ -16610,7 +16616,7 @@
 </file>
 
 <file path=customXml/itemProps1.xml><?xml version="1.0" encoding="utf-8"?>
-<ds:datastoreItem xmlns:ds="http://schemas.openxmlformats.org/officeDocument/2006/customXml" ds:itemID="{CABC5897-451F-4BFD-8D84-A0EEAF5EC9D7}">
+<ds:datastoreItem xmlns:ds="http://schemas.openxmlformats.org/officeDocument/2006/customXml" ds:itemID="{FEA549DD-ABB4-481C-A02D-FBF38B619F0B}">
   <ds:schemaRefs>
     <ds:schemaRef ds:uri="http://schemas.openxmlformats.org/officeDocument/2006/bibliography"/>
   </ds:schemaRefs>

</xml_diff>